<commit_message>
fix: project type in pio certification
</commit_message>
<xml_diff>
--- a/public/pioTemplate.docx
+++ b/public/pioTemplate.docx
@@ -330,7 +330,23 @@
           <w:rFonts w:ascii="Tahoma" w:hAnsi="Tahoma" w:cs="Tahoma"/>
           <w:sz w:val="22"/>
         </w:rPr>
-        <w:t xml:space="preserve"> goods</w:t>
+        <w:t xml:space="preserve"> {</w:t>
+      </w:r>
+      <w:proofErr w:type="spellStart"/>
+      <w:r>
+        <w:rPr>
+          <w:rFonts w:ascii="Tahoma" w:hAnsi="Tahoma" w:cs="Tahoma"/>
+          <w:sz w:val="22"/>
+        </w:rPr>
+        <w:t>projectType</w:t>
+      </w:r>
+      <w:proofErr w:type="spellEnd"/>
+      <w:r>
+        <w:rPr>
+          <w:rFonts w:ascii="Tahoma" w:hAnsi="Tahoma" w:cs="Tahoma"/>
+          <w:sz w:val="22"/>
+        </w:rPr>
+        <w:t>}</w:t>
       </w:r>
       <w:r>
         <w:rPr>
@@ -428,20 +444,28 @@
     </w:p>
     <w:tbl>
       <w:tblPr>
-        <w:tblW w:w="9791" w:type="dxa"/>
+        <w:tblW w:w="9183" w:type="dxa"/>
+        <w:tblBorders>
+          <w:top w:val="single" w:sz="4" w:space="0" w:color="auto"/>
+          <w:left w:val="single" w:sz="4" w:space="0" w:color="auto"/>
+          <w:bottom w:val="single" w:sz="4" w:space="0" w:color="auto"/>
+          <w:right w:val="single" w:sz="4" w:space="0" w:color="auto"/>
+          <w:insideH w:val="single" w:sz="4" w:space="0" w:color="auto"/>
+          <w:insideV w:val="single" w:sz="4" w:space="0" w:color="auto"/>
+        </w:tblBorders>
         <w:tblLook w:val="04A0" w:firstRow="1" w:lastRow="0" w:firstColumn="1" w:lastColumn="0" w:noHBand="0" w:noVBand="1"/>
       </w:tblPr>
       <w:tblGrid>
-        <w:gridCol w:w="1815"/>
-        <w:gridCol w:w="7976"/>
+        <w:gridCol w:w="2303"/>
+        <w:gridCol w:w="6880"/>
       </w:tblGrid>
       <w:tr>
         <w:trPr>
-          <w:trHeight w:val="428"/>
+          <w:trHeight w:val="307"/>
         </w:trPr>
         <w:tc>
           <w:tcPr>
-            <w:tcW w:w="1516" w:type="dxa"/>
+            <w:tcW w:w="2303" w:type="dxa"/>
             <w:shd w:val="clear" w:color="auto" w:fill="auto"/>
             <w:hideMark/>
           </w:tcPr>
@@ -487,7 +511,7 @@
         </w:tc>
         <w:tc>
           <w:tcPr>
-            <w:tcW w:w="8275" w:type="dxa"/>
+            <w:tcW w:w="6880" w:type="dxa"/>
             <w:shd w:val="clear" w:color="auto" w:fill="auto"/>
             <w:hideMark/>
           </w:tcPr>

</xml_diff>